<commit_message>
added paths as separate file
</commit_message>
<xml_diff>
--- a/manual/installation guide.docx
+++ b/manual/installation guide.docx
@@ -947,7 +947,6 @@
         <w:rPr>
           <w:i/>
           <w:iCs/>
-          <w:highlight w:val="yellow"/>
         </w:rPr>
       </w:pPr>
       <w:proofErr w:type="spellStart"/>
@@ -955,16 +954,28 @@
         <w:rPr>
           <w:i/>
           <w:iCs/>
-          <w:highlight w:val="yellow"/>
-        </w:rPr>
-        <w:t>find_CDF_file_swia_spec.m</w:t>
+        </w:rPr>
+        <w:t>find_</w:t>
+      </w:r>
+      <w:r>
+        <w:rPr>
+          <w:i/>
+          <w:iCs/>
+        </w:rPr>
+        <w:t>mag_file</w:t>
+      </w:r>
+      <w:r>
+        <w:rPr>
+          <w:i/>
+          <w:iCs/>
+        </w:rPr>
+        <w:t>.m</w:t>
       </w:r>
       <w:proofErr w:type="spellEnd"/>
       <w:r>
         <w:rPr>
           <w:i/>
           <w:iCs/>
-          <w:highlight w:val="yellow"/>
         </w:rPr>
         <w:t xml:space="preserve"> </w:t>
       </w:r>
@@ -974,23 +985,33 @@
         <w:ind w:left="720"/>
       </w:pPr>
       <w:r>
-        <w:rPr>
-          <w:highlight w:val="yellow"/>
-        </w:rPr>
         <w:t>line “</w:t>
       </w:r>
-      <w:r>
-        <w:rPr>
-          <w:rFonts w:ascii="Menlo" w:eastAsia="Times New Roman" w:hAnsi="Menlo" w:cs="Menlo"/>
-          <w:i/>
-          <w:iCs/>
-          <w:kern w:val="0"/>
-          <w:sz w:val="20"/>
-          <w:szCs w:val="20"/>
-          <w:highlight w:val="yellow"/>
-          <w14:ligatures w14:val="none"/>
-        </w:rPr>
-        <w:t xml:space="preserve">root = </w:t>
+      <w:proofErr w:type="spellStart"/>
+      <w:r>
+        <w:rPr>
+          <w:rFonts w:ascii="Menlo" w:eastAsia="Times New Roman" w:hAnsi="Menlo" w:cs="Menlo"/>
+          <w:i/>
+          <w:iCs/>
+          <w:kern w:val="0"/>
+          <w:sz w:val="20"/>
+          <w:szCs w:val="20"/>
+          <w14:ligatures w14:val="none"/>
+        </w:rPr>
+        <w:t>monthpath_MAG</w:t>
+      </w:r>
+      <w:proofErr w:type="spellEnd"/>
+      <w:r>
+        <w:rPr>
+          <w:rFonts w:ascii="Menlo" w:eastAsia="Times New Roman" w:hAnsi="Menlo" w:cs="Menlo"/>
+          <w:i/>
+          <w:iCs/>
+          <w:kern w:val="0"/>
+          <w:sz w:val="20"/>
+          <w:szCs w:val="20"/>
+          <w14:ligatures w14:val="none"/>
+        </w:rPr>
+        <w:t xml:space="preserve"> = </w:t>
       </w:r>
       <w:r>
         <w:rPr>
@@ -1001,7 +1022,6 @@
           <w:kern w:val="0"/>
           <w:sz w:val="20"/>
           <w:szCs w:val="20"/>
-          <w:highlight w:val="yellow"/>
           <w14:ligatures w14:val="none"/>
         </w:rPr>
         <w:t>'…'</w:t>
@@ -1014,7 +1034,6 @@
           <w:kern w:val="0"/>
           <w:sz w:val="20"/>
           <w:szCs w:val="20"/>
-          <w:highlight w:val="yellow"/>
           <w14:ligatures w14:val="none"/>
         </w:rPr>
         <w:t>;</w:t>
@@ -1025,82 +1044,102 @@
           <w:kern w:val="0"/>
           <w:sz w:val="20"/>
           <w:szCs w:val="20"/>
-          <w:highlight w:val="yellow"/>
           <w14:ligatures w14:val="none"/>
         </w:rPr>
         <w:t>”</w:t>
       </w:r>
       <w:r>
-        <w:rPr>
-          <w:highlight w:val="yellow"/>
-        </w:rPr>
-        <w:t xml:space="preserve"> must indicate SWIA onboard survey spectra data folder. Folder structure must be the following: </w:t>
-      </w:r>
-      <w:r>
-        <w:rPr>
-          <w:highlight w:val="yellow"/>
+        <w:t xml:space="preserve"> must indicate</w:t>
+      </w:r>
+      <w:r>
+        <w:t xml:space="preserve"> </w:t>
+      </w:r>
+      <w:r>
+        <w:rPr>
+          <w:b/>
+          <w:bCs/>
+        </w:rPr>
+        <w:t>32-Hz</w:t>
+      </w:r>
+      <w:r>
+        <w:t xml:space="preserve"> resolution</w:t>
+      </w:r>
+      <w:r>
+        <w:t xml:space="preserve"> </w:t>
+      </w:r>
+      <w:r>
+        <w:t>MAG *.mat files</w:t>
+      </w:r>
+      <w:r>
+        <w:t xml:space="preserve"> data folder</w:t>
+      </w:r>
+      <w:r>
+        <w:t xml:space="preserve"> in </w:t>
+      </w:r>
+      <w:r>
+        <w:rPr>
+          <w:b/>
+          <w:bCs/>
+        </w:rPr>
+        <w:t>Sun-State</w:t>
+      </w:r>
+      <w:r>
+        <w:t xml:space="preserve"> coordinates</w:t>
+      </w:r>
+      <w:r>
+        <w:t xml:space="preserve">. Folder structure must be the following: </w:t>
+      </w:r>
+      <w:r>
+        <w:rPr>
+          <w:i/>
+          <w:iCs/>
         </w:rPr>
         <w:t>\</w:t>
       </w:r>
+      <w:r>
+        <w:rPr>
+          <w:i/>
+          <w:iCs/>
+        </w:rPr>
+        <w:t>mvn_mag_l2_</w:t>
+      </w:r>
+      <w:r>
+        <w:rPr>
+          <w:i/>
+          <w:iCs/>
+          <w:color w:val="FF0000"/>
+        </w:rPr>
+        <w:t>*</w:t>
+      </w:r>
       <w:proofErr w:type="spellStart"/>
       <w:r>
         <w:rPr>
           <w:i/>
           <w:iCs/>
-          <w:color w:val="FF0000"/>
-          <w:highlight w:val="yellow"/>
-        </w:rPr>
-        <w:t>yyyy</w:t>
+        </w:rPr>
+        <w:t>ss_</w:t>
+      </w:r>
+      <w:r>
+        <w:rPr>
+          <w:i/>
+          <w:iCs/>
+          <w:color w:val="FF0000"/>
+        </w:rPr>
+        <w:t>yyyymmdd</w:t>
+      </w:r>
+      <w:r>
+        <w:rPr>
+          <w:i/>
+          <w:iCs/>
+        </w:rPr>
+        <w:t>_v</w:t>
       </w:r>
       <w:proofErr w:type="spellEnd"/>
       <w:r>
         <w:rPr>
           <w:i/>
           <w:iCs/>
-          <w:highlight w:val="yellow"/>
-        </w:rPr>
-        <w:t>\</w:t>
-      </w:r>
-      <w:r>
-        <w:rPr>
-          <w:i/>
-          <w:iCs/>
-          <w:color w:val="FF0000"/>
-          <w:highlight w:val="yellow"/>
-        </w:rPr>
-        <w:t>mm</w:t>
-      </w:r>
-      <w:r>
-        <w:rPr>
-          <w:i/>
-          <w:iCs/>
-          <w:highlight w:val="yellow"/>
-        </w:rPr>
-        <w:t>\mvn_swi_l2_onboardsvyspec_</w:t>
-      </w:r>
-      <w:r>
-        <w:rPr>
-          <w:i/>
-          <w:iCs/>
-          <w:color w:val="FF0000"/>
-          <w:highlight w:val="yellow"/>
-        </w:rPr>
-        <w:t>yyyymmdd</w:t>
-      </w:r>
-      <w:r>
-        <w:rPr>
-          <w:i/>
-          <w:iCs/>
-          <w:highlight w:val="yellow"/>
-        </w:rPr>
-        <w:t>_v</w:t>
-      </w:r>
-      <w:r>
-        <w:rPr>
-          <w:i/>
-          <w:iCs/>
-          <w:color w:val="FF0000"/>
-          <w:highlight w:val="yellow"/>
+          <w:color w:val="FF0000"/>
         </w:rPr>
         <w:t>*</w:t>
       </w:r>
@@ -1108,7 +1147,6 @@
         <w:rPr>
           <w:i/>
           <w:iCs/>
-          <w:highlight w:val="yellow"/>
         </w:rPr>
         <w:t>_r</w:t>
       </w:r>
@@ -1117,7 +1155,6 @@
           <w:i/>
           <w:iCs/>
           <w:color w:val="FF0000"/>
-          <w:highlight w:val="yellow"/>
         </w:rPr>
         <w:t>*</w:t>
       </w:r>
@@ -1125,7 +1162,6 @@
         <w:rPr>
           <w:i/>
           <w:iCs/>
-          <w:highlight w:val="yellow"/>
         </w:rPr>
         <w:t>.</w:t>
       </w:r>
@@ -1134,9 +1170,15 @@
         <w:rPr>
           <w:i/>
           <w:iCs/>
-          <w:highlight w:val="yellow"/>
-        </w:rPr>
-        <w:t>cdf</w:t>
+        </w:rPr>
+        <w:t>sts</w:t>
+      </w:r>
+      <w:r>
+        <w:rPr>
+          <w:i/>
+          <w:iCs/>
+        </w:rPr>
+        <w:t>.mat</w:t>
       </w:r>
       <w:proofErr w:type="spellEnd"/>
     </w:p>
@@ -1165,7 +1207,21 @@
           <w:i/>
           <w:iCs/>
         </w:rPr>
-        <w:t>mag_file</w:t>
+        <w:t>mag_</w:t>
+      </w:r>
+      <w:r>
+        <w:rPr>
+          <w:i/>
+          <w:iCs/>
+        </w:rPr>
+        <w:t>pc_</w:t>
+      </w:r>
+      <w:r>
+        <w:rPr>
+          <w:i/>
+          <w:iCs/>
+        </w:rPr>
+        <w:t>file</w:t>
       </w:r>
       <w:r>
         <w:rPr>
@@ -1252,45 +1308,37 @@
         <w:t>”</w:t>
       </w:r>
       <w:r>
-        <w:t xml:space="preserve"> must indicate</w:t>
-      </w:r>
-      <w:r>
-        <w:t xml:space="preserve"> </w:t>
+        <w:t xml:space="preserve"> must indicate </w:t>
       </w:r>
       <w:r>
         <w:rPr>
           <w:b/>
           <w:bCs/>
         </w:rPr>
-        <w:t>32-Hz</w:t>
-      </w:r>
-      <w:r>
-        <w:t xml:space="preserve"> resolution</w:t>
-      </w:r>
-      <w:r>
-        <w:t xml:space="preserve"> </w:t>
-      </w:r>
-      <w:r>
-        <w:t>MAG *.mat files</w:t>
-      </w:r>
-      <w:r>
-        <w:t xml:space="preserve"> data folder</w:t>
-      </w:r>
-      <w:r>
-        <w:t xml:space="preserve"> in </w:t>
+        <w:t>1</w:t>
       </w:r>
       <w:r>
         <w:rPr>
           <w:b/>
           <w:bCs/>
         </w:rPr>
-        <w:t>Sun-State</w:t>
-      </w:r>
-      <w:r>
-        <w:t xml:space="preserve"> coordinates</w:t>
-      </w:r>
-      <w:r>
-        <w:t xml:space="preserve">. Folder structure must be the following: </w:t>
+        <w:t>-Hz</w:t>
+      </w:r>
+      <w:r>
+        <w:t xml:space="preserve"> resolution MAG *.mat files data folder in </w:t>
+      </w:r>
+      <w:r>
+        <w:rPr>
+          <w:b/>
+          <w:bCs/>
+        </w:rPr>
+        <w:t>Planetocentric</w:t>
+      </w:r>
+      <w:r>
+        <w:t xml:space="preserve"> </w:t>
+      </w:r>
+      <w:r>
+        <w:t xml:space="preserve">coordinates. Folder structure must be the following: </w:t>
       </w:r>
       <w:r>
         <w:rPr>
@@ -1314,13 +1362,19 @@
         </w:rPr>
         <w:t>*</w:t>
       </w:r>
-      <w:proofErr w:type="spellStart"/>
-      <w:r>
-        <w:rPr>
-          <w:i/>
-          <w:iCs/>
-        </w:rPr>
-        <w:t>ss_</w:t>
+      <w:r>
+        <w:rPr>
+          <w:i/>
+          <w:iCs/>
+        </w:rPr>
+        <w:t>pc1s</w:t>
+      </w:r>
+      <w:r>
+        <w:rPr>
+          <w:i/>
+          <w:iCs/>
+        </w:rPr>
+        <w:t>_</w:t>
       </w:r>
       <w:r>
         <w:rPr>
@@ -1337,7 +1391,6 @@
         </w:rPr>
         <w:t>_v</w:t>
       </w:r>
-      <w:proofErr w:type="spellEnd"/>
       <w:r>
         <w:rPr>
           <w:i/>
@@ -1410,21 +1463,7 @@
           <w:i/>
           <w:iCs/>
         </w:rPr>
-        <w:t>mag_</w:t>
-      </w:r>
-      <w:r>
-        <w:rPr>
-          <w:i/>
-          <w:iCs/>
-        </w:rPr>
-        <w:t>pc_</w:t>
-      </w:r>
-      <w:r>
-        <w:rPr>
-          <w:i/>
-          <w:iCs/>
-        </w:rPr>
-        <w:t>file</w:t>
+        <w:t>STA_mat_file_cleaned</w:t>
       </w:r>
       <w:r>
         <w:rPr>
@@ -1460,7 +1499,31 @@
           <w:szCs w:val="20"/>
           <w14:ligatures w14:val="none"/>
         </w:rPr>
-        <w:t>monthpath_MAG</w:t>
+        <w:t>root</w:t>
+      </w:r>
+      <w:r>
+        <w:rPr>
+          <w:rFonts w:ascii="Menlo" w:eastAsia="Times New Roman" w:hAnsi="Menlo" w:cs="Menlo"/>
+          <w:i/>
+          <w:iCs/>
+          <w:kern w:val="0"/>
+          <w:sz w:val="20"/>
+          <w:szCs w:val="20"/>
+          <w14:ligatures w14:val="none"/>
+        </w:rPr>
+        <w:t>_</w:t>
+      </w:r>
+      <w:r>
+        <w:rPr>
+          <w:rFonts w:ascii="Menlo" w:eastAsia="Times New Roman" w:hAnsi="Menlo" w:cs="Menlo"/>
+          <w:i/>
+          <w:iCs/>
+          <w:kern w:val="0"/>
+          <w:sz w:val="20"/>
+          <w:szCs w:val="20"/>
+          <w14:ligatures w14:val="none"/>
+        </w:rPr>
+        <w:t>STATIC</w:t>
       </w:r>
       <w:proofErr w:type="spellEnd"/>
       <w:r>
@@ -1511,38 +1574,35 @@
         <w:t>”</w:t>
       </w:r>
       <w:r>
-        <w:t xml:space="preserve"> must indicate </w:t>
-      </w:r>
-      <w:r>
-        <w:rPr>
-          <w:b/>
-          <w:bCs/>
-        </w:rPr>
-        <w:t>1</w:t>
-      </w:r>
-      <w:r>
-        <w:rPr>
-          <w:b/>
-          <w:bCs/>
-        </w:rPr>
-        <w:t>-Hz</w:t>
-      </w:r>
-      <w:r>
-        <w:t xml:space="preserve"> resolution MAG *.mat files data folder in </w:t>
-      </w:r>
-      <w:r>
-        <w:rPr>
-          <w:b/>
-          <w:bCs/>
-        </w:rPr>
-        <w:t>Planetocentric</w:t>
-      </w:r>
-      <w:r>
-        <w:t xml:space="preserve"> </w:t>
-      </w:r>
-      <w:r>
-        <w:t xml:space="preserve">coordinates. Folder structure must be the following: </w:t>
-      </w:r>
+        <w:t xml:space="preserve"> must </w:t>
+      </w:r>
+      <w:r>
+        <w:t xml:space="preserve">indicate </w:t>
+      </w:r>
+      <w:r>
+        <w:t>folder to</w:t>
+      </w:r>
+      <w:r>
+        <w:t xml:space="preserve"> *.mat</w:t>
+      </w:r>
+      <w:r>
+        <w:t xml:space="preserve"> files </w:t>
+      </w:r>
+      <w:r>
+        <w:t>with pre-calculated STATIC moments</w:t>
+      </w:r>
+      <w:r>
+        <w:t>. Folder structure must be the following:</w:t>
+      </w:r>
+    </w:p>
+    <w:p>
+      <w:pPr>
+        <w:ind w:left="720"/>
+        <w:rPr>
+          <w:i/>
+          <w:iCs/>
+        </w:rPr>
+      </w:pPr>
       <w:r>
         <w:rPr>
           <w:i/>
@@ -1554,31 +1614,145 @@
         <w:rPr>
           <w:i/>
           <w:iCs/>
-        </w:rPr>
-        <w:t>mvn_mag_l2_</w:t>
-      </w:r>
-      <w:r>
-        <w:rPr>
-          <w:i/>
-          <w:iCs/>
           <w:color w:val="FF0000"/>
         </w:rPr>
         <w:t>*</w:t>
       </w:r>
-      <w:r>
-        <w:rPr>
-          <w:i/>
-          <w:iCs/>
-        </w:rPr>
-        <w:t>pc1s</w:t>
-      </w:r>
-      <w:r>
-        <w:rPr>
-          <w:i/>
-          <w:iCs/>
-        </w:rPr>
-        <w:t>_</w:t>
-      </w:r>
+      <w:proofErr w:type="spellStart"/>
+      <w:r>
+        <w:rPr>
+          <w:i/>
+          <w:iCs/>
+        </w:rPr>
+        <w:t>H</w:t>
+      </w:r>
+      <w:r>
+        <w:rPr>
+          <w:i/>
+          <w:iCs/>
+        </w:rPr>
+        <w:t>.mat</w:t>
+      </w:r>
+      <w:proofErr w:type="spellEnd"/>
+    </w:p>
+    <w:p>
+      <w:pPr>
+        <w:ind w:left="720"/>
+        <w:rPr>
+          <w:i/>
+          <w:iCs/>
+        </w:rPr>
+      </w:pPr>
+      <w:r>
+        <w:rPr>
+          <w:i/>
+          <w:iCs/>
+        </w:rPr>
+        <w:lastRenderedPageBreak/>
+        <w:t>\</w:t>
+      </w:r>
+      <w:r>
+        <w:rPr>
+          <w:i/>
+          <w:iCs/>
+          <w:color w:val="FF0000"/>
+        </w:rPr>
+        <w:t>*</w:t>
+      </w:r>
+      <w:proofErr w:type="spellStart"/>
+      <w:r>
+        <w:rPr>
+          <w:i/>
+          <w:iCs/>
+        </w:rPr>
+        <w:t>O</w:t>
+      </w:r>
+      <w:r>
+        <w:rPr>
+          <w:i/>
+          <w:iCs/>
+        </w:rPr>
+        <w:t>.mat</w:t>
+      </w:r>
+      <w:proofErr w:type="spellEnd"/>
+    </w:p>
+    <w:p>
+      <w:pPr>
+        <w:ind w:left="720"/>
+        <w:rPr>
+          <w:i/>
+          <w:iCs/>
+        </w:rPr>
+      </w:pPr>
+      <w:r>
+        <w:rPr>
+          <w:i/>
+          <w:iCs/>
+        </w:rPr>
+        <w:t>\</w:t>
+      </w:r>
+      <w:r>
+        <w:rPr>
+          <w:i/>
+          <w:iCs/>
+          <w:color w:val="FF0000"/>
+        </w:rPr>
+        <w:t>*</w:t>
+      </w:r>
+      <w:r>
+        <w:rPr>
+          <w:i/>
+          <w:iCs/>
+        </w:rPr>
+        <w:t>O2</w:t>
+      </w:r>
+      <w:r>
+        <w:rPr>
+          <w:i/>
+          <w:iCs/>
+        </w:rPr>
+        <w:t>.mat</w:t>
+      </w:r>
+    </w:p>
+    <w:p>
+      <w:pPr>
+        <w:ind w:left="720"/>
+      </w:pPr>
+      <w:r>
+        <w:t>ALSO, in lines 38, 62, 68, numbers in expression “</w:t>
+      </w:r>
+      <w:proofErr w:type="gramStart"/>
+      <w:r>
+        <w:t>name(</w:t>
+      </w:r>
+      <w:proofErr w:type="gramEnd"/>
+      <w:r>
+        <w:rPr>
+          <w:color w:val="FF0000"/>
+        </w:rPr>
+        <w:t>26</w:t>
+      </w:r>
+      <w:r>
+        <w:t>:</w:t>
+      </w:r>
+      <w:r>
+        <w:rPr>
+          <w:color w:val="FF0000"/>
+        </w:rPr>
+        <w:t>33</w:t>
+      </w:r>
+      <w:r>
+        <w:t xml:space="preserve">)” must indicate positions of </w:t>
+      </w:r>
+      <w:r>
+        <w:rPr>
+          <w:i/>
+          <w:iCs/>
+          <w:color w:val="FF0000"/>
+        </w:rPr>
+        <w:t>“</w:t>
+      </w:r>
+      <w:proofErr w:type="spellStart"/>
       <w:r>
         <w:rPr>
           <w:i/>
@@ -1587,59 +1761,18 @@
         </w:rPr>
         <w:t>yyyymmdd</w:t>
       </w:r>
-      <w:r>
-        <w:rPr>
-          <w:i/>
-          <w:iCs/>
-        </w:rPr>
-        <w:t>_v</w:t>
-      </w:r>
-      <w:r>
-        <w:rPr>
-          <w:i/>
-          <w:iCs/>
-          <w:color w:val="FF0000"/>
-        </w:rPr>
-        <w:t>*</w:t>
-      </w:r>
-      <w:r>
-        <w:rPr>
-          <w:i/>
-          <w:iCs/>
-        </w:rPr>
-        <w:t>_r</w:t>
-      </w:r>
-      <w:r>
-        <w:rPr>
-          <w:i/>
-          <w:iCs/>
-          <w:color w:val="FF0000"/>
-        </w:rPr>
-        <w:t>*</w:t>
-      </w:r>
-      <w:r>
-        <w:rPr>
-          <w:i/>
-          <w:iCs/>
-        </w:rPr>
-        <w:t>.</w:t>
-      </w:r>
-      <w:proofErr w:type="spellStart"/>
-      <w:r>
-        <w:rPr>
-          <w:i/>
-          <w:iCs/>
-        </w:rPr>
-        <w:t>sts</w:t>
-      </w:r>
-      <w:r>
-        <w:rPr>
-          <w:i/>
-          <w:iCs/>
-        </w:rPr>
-        <w:t>.mat</w:t>
-      </w:r>
       <w:proofErr w:type="spellEnd"/>
+      <w:r>
+        <w:rPr>
+          <w:i/>
+          <w:iCs/>
+          <w:color w:val="FF0000"/>
+        </w:rPr>
+        <w:t>”</w:t>
+      </w:r>
+      <w:r>
+        <w:t xml:space="preserve"> in the full file pathname string.</w:t>
+      </w:r>
     </w:p>
     <w:p>
       <w:pPr>
@@ -1659,7 +1792,6 @@
           <w:i/>
           <w:iCs/>
         </w:rPr>
-        <w:lastRenderedPageBreak/>
         <w:t>find_</w:t>
       </w:r>
       <w:r>
@@ -1667,14 +1799,14 @@
           <w:i/>
           <w:iCs/>
         </w:rPr>
-        <w:t>STA_mat_file_cleaned</w:t>
-      </w:r>
-      <w:r>
-        <w:rPr>
-          <w:i/>
-          <w:iCs/>
-        </w:rPr>
-        <w:t>.m</w:t>
+        <w:t>svy</w:t>
+      </w:r>
+      <w:r>
+        <w:rPr>
+          <w:i/>
+          <w:iCs/>
+        </w:rPr>
+        <w:t>spec.m</w:t>
       </w:r>
       <w:proofErr w:type="spellEnd"/>
       <w:r>
@@ -1692,123 +1824,74 @@
       <w:r>
         <w:t>line “</w:t>
       </w:r>
+      <w:r>
+        <w:rPr>
+          <w:rFonts w:ascii="Menlo" w:eastAsia="Times New Roman" w:hAnsi="Menlo" w:cs="Menlo"/>
+          <w:i/>
+          <w:iCs/>
+          <w:kern w:val="0"/>
+          <w:sz w:val="20"/>
+          <w:szCs w:val="20"/>
+          <w14:ligatures w14:val="none"/>
+        </w:rPr>
+        <w:t xml:space="preserve">root = </w:t>
+      </w:r>
+      <w:r>
+        <w:rPr>
+          <w:rFonts w:ascii="Menlo" w:eastAsia="Times New Roman" w:hAnsi="Menlo" w:cs="Menlo"/>
+          <w:i/>
+          <w:iCs/>
+          <w:color w:val="A709F5"/>
+          <w:kern w:val="0"/>
+          <w:sz w:val="20"/>
+          <w:szCs w:val="20"/>
+          <w14:ligatures w14:val="none"/>
+        </w:rPr>
+        <w:t>'…'</w:t>
+      </w:r>
+      <w:r>
+        <w:rPr>
+          <w:rFonts w:ascii="Menlo" w:eastAsia="Times New Roman" w:hAnsi="Menlo" w:cs="Menlo"/>
+          <w:i/>
+          <w:iCs/>
+          <w:kern w:val="0"/>
+          <w:sz w:val="20"/>
+          <w:szCs w:val="20"/>
+          <w14:ligatures w14:val="none"/>
+        </w:rPr>
+        <w:t>;</w:t>
+      </w:r>
+      <w:r>
+        <w:rPr>
+          <w:rFonts w:ascii="Menlo" w:eastAsia="Times New Roman" w:hAnsi="Menlo" w:cs="Menlo"/>
+          <w:kern w:val="0"/>
+          <w:sz w:val="20"/>
+          <w:szCs w:val="20"/>
+          <w14:ligatures w14:val="none"/>
+        </w:rPr>
+        <w:t>”</w:t>
+      </w:r>
+      <w:r>
+        <w:t xml:space="preserve"> must indicate SW</w:t>
+      </w:r>
+      <w:r>
+        <w:t>E</w:t>
+      </w:r>
+      <w:r>
+        <w:t>A survey spectra data folder. Folder structure must be the following: \</w:t>
+      </w:r>
       <w:proofErr w:type="spellStart"/>
       <w:r>
         <w:rPr>
-          <w:rFonts w:ascii="Menlo" w:eastAsia="Times New Roman" w:hAnsi="Menlo" w:cs="Menlo"/>
-          <w:i/>
-          <w:iCs/>
-          <w:kern w:val="0"/>
-          <w:sz w:val="20"/>
-          <w:szCs w:val="20"/>
-          <w14:ligatures w14:val="none"/>
-        </w:rPr>
-        <w:t>root</w:t>
-      </w:r>
-      <w:r>
-        <w:rPr>
-          <w:rFonts w:ascii="Menlo" w:eastAsia="Times New Roman" w:hAnsi="Menlo" w:cs="Menlo"/>
-          <w:i/>
-          <w:iCs/>
-          <w:kern w:val="0"/>
-          <w:sz w:val="20"/>
-          <w:szCs w:val="20"/>
-          <w14:ligatures w14:val="none"/>
-        </w:rPr>
-        <w:t>_</w:t>
-      </w:r>
-      <w:r>
-        <w:rPr>
-          <w:rFonts w:ascii="Menlo" w:eastAsia="Times New Roman" w:hAnsi="Menlo" w:cs="Menlo"/>
-          <w:i/>
-          <w:iCs/>
-          <w:kern w:val="0"/>
-          <w:sz w:val="20"/>
-          <w:szCs w:val="20"/>
-          <w14:ligatures w14:val="none"/>
-        </w:rPr>
-        <w:t>STATIC</w:t>
+          <w:i/>
+          <w:iCs/>
+          <w:color w:val="FF0000"/>
+        </w:rPr>
+        <w:t>yyyy</w:t>
       </w:r>
       <w:proofErr w:type="spellEnd"/>
       <w:r>
         <w:rPr>
-          <w:rFonts w:ascii="Menlo" w:eastAsia="Times New Roman" w:hAnsi="Menlo" w:cs="Menlo"/>
-          <w:i/>
-          <w:iCs/>
-          <w:kern w:val="0"/>
-          <w:sz w:val="20"/>
-          <w:szCs w:val="20"/>
-          <w14:ligatures w14:val="none"/>
-        </w:rPr>
-        <w:t xml:space="preserve"> = </w:t>
-      </w:r>
-      <w:r>
-        <w:rPr>
-          <w:rFonts w:ascii="Menlo" w:eastAsia="Times New Roman" w:hAnsi="Menlo" w:cs="Menlo"/>
-          <w:i/>
-          <w:iCs/>
-          <w:color w:val="A709F5"/>
-          <w:kern w:val="0"/>
-          <w:sz w:val="20"/>
-          <w:szCs w:val="20"/>
-          <w14:ligatures w14:val="none"/>
-        </w:rPr>
-        <w:t>'…'</w:t>
-      </w:r>
-      <w:r>
-        <w:rPr>
-          <w:rFonts w:ascii="Menlo" w:eastAsia="Times New Roman" w:hAnsi="Menlo" w:cs="Menlo"/>
-          <w:i/>
-          <w:iCs/>
-          <w:kern w:val="0"/>
-          <w:sz w:val="20"/>
-          <w:szCs w:val="20"/>
-          <w14:ligatures w14:val="none"/>
-        </w:rPr>
-        <w:t>;</w:t>
-      </w:r>
-      <w:r>
-        <w:rPr>
-          <w:rFonts w:ascii="Menlo" w:eastAsia="Times New Roman" w:hAnsi="Menlo" w:cs="Menlo"/>
-          <w:kern w:val="0"/>
-          <w:sz w:val="20"/>
-          <w:szCs w:val="20"/>
-          <w14:ligatures w14:val="none"/>
-        </w:rPr>
-        <w:t>”</w:t>
-      </w:r>
-      <w:r>
-        <w:t xml:space="preserve"> must </w:t>
-      </w:r>
-      <w:r>
-        <w:t xml:space="preserve">indicate </w:t>
-      </w:r>
-      <w:r>
-        <w:t>folder to</w:t>
-      </w:r>
-      <w:r>
-        <w:t xml:space="preserve"> *.mat</w:t>
-      </w:r>
-      <w:r>
-        <w:t xml:space="preserve"> files </w:t>
-      </w:r>
-      <w:r>
-        <w:t>with pre-calculated STATIC moments</w:t>
-      </w:r>
-      <w:r>
-        <w:t>. Folder structure must be the following:</w:t>
-      </w:r>
-    </w:p>
-    <w:p>
-      <w:pPr>
-        <w:ind w:left="720"/>
-        <w:rPr>
-          <w:i/>
-          <w:iCs/>
-        </w:rPr>
-      </w:pPr>
-      <w:r>
-        <w:rPr>
           <w:i/>
           <w:iCs/>
         </w:rPr>
@@ -1820,377 +1903,92 @@
           <w:iCs/>
           <w:color w:val="FF0000"/>
         </w:rPr>
+        <w:t>mm</w:t>
+      </w:r>
+      <w:r>
+        <w:rPr>
+          <w:i/>
+          <w:iCs/>
+        </w:rPr>
+        <w:t>\mvn_sw</w:t>
+      </w:r>
+      <w:r>
+        <w:rPr>
+          <w:i/>
+          <w:iCs/>
+        </w:rPr>
+        <w:t>e</w:t>
+      </w:r>
+      <w:r>
+        <w:rPr>
+          <w:i/>
+          <w:iCs/>
+        </w:rPr>
+        <w:t>_l2_svyspec_</w:t>
+      </w:r>
+      <w:r>
+        <w:rPr>
+          <w:i/>
+          <w:iCs/>
+          <w:color w:val="FF0000"/>
+        </w:rPr>
+        <w:t>yyyymmdd</w:t>
+      </w:r>
+      <w:r>
+        <w:rPr>
+          <w:i/>
+          <w:iCs/>
+        </w:rPr>
+        <w:t>_v</w:t>
+      </w:r>
+      <w:r>
+        <w:rPr>
+          <w:i/>
+          <w:iCs/>
+          <w:color w:val="FF0000"/>
+        </w:rPr>
         <w:t>*</w:t>
       </w:r>
+      <w:r>
+        <w:rPr>
+          <w:i/>
+          <w:iCs/>
+        </w:rPr>
+        <w:t>_r</w:t>
+      </w:r>
+      <w:r>
+        <w:rPr>
+          <w:i/>
+          <w:iCs/>
+          <w:color w:val="FF0000"/>
+        </w:rPr>
+        <w:t>*</w:t>
+      </w:r>
+      <w:r>
+        <w:rPr>
+          <w:i/>
+          <w:iCs/>
+        </w:rPr>
+        <w:t>.</w:t>
+      </w:r>
       <w:proofErr w:type="spellStart"/>
       <w:r>
         <w:rPr>
           <w:i/>
           <w:iCs/>
         </w:rPr>
-        <w:t>H</w:t>
-      </w:r>
-      <w:r>
-        <w:rPr>
-          <w:i/>
-          <w:iCs/>
-        </w:rPr>
-        <w:t>.mat</w:t>
+        <w:t>cdf</w:t>
       </w:r>
       <w:proofErr w:type="spellEnd"/>
     </w:p>
     <w:p>
       <w:pPr>
-        <w:ind w:left="720"/>
-        <w:rPr>
-          <w:i/>
-          <w:iCs/>
-        </w:rPr>
-      </w:pPr>
-      <w:r>
-        <w:rPr>
-          <w:i/>
-          <w:iCs/>
-        </w:rPr>
-        <w:t>\</w:t>
-      </w:r>
-      <w:r>
-        <w:rPr>
-          <w:i/>
-          <w:iCs/>
-          <w:color w:val="FF0000"/>
-        </w:rPr>
-        <w:t>*</w:t>
-      </w:r>
-      <w:proofErr w:type="spellStart"/>
-      <w:r>
-        <w:rPr>
-          <w:i/>
-          <w:iCs/>
-        </w:rPr>
-        <w:t>O</w:t>
-      </w:r>
-      <w:r>
-        <w:rPr>
-          <w:i/>
-          <w:iCs/>
-        </w:rPr>
-        <w:t>.mat</w:t>
-      </w:r>
-      <w:proofErr w:type="spellEnd"/>
+        <w:pStyle w:val="ListParagraph"/>
+      </w:pPr>
     </w:p>
     <w:p>
       <w:pPr>
-        <w:ind w:left="720"/>
-        <w:rPr>
-          <w:i/>
-          <w:iCs/>
-        </w:rPr>
-      </w:pPr>
-      <w:r>
-        <w:rPr>
-          <w:i/>
-          <w:iCs/>
-        </w:rPr>
-        <w:t>\</w:t>
-      </w:r>
-      <w:r>
-        <w:rPr>
-          <w:i/>
-          <w:iCs/>
-          <w:color w:val="FF0000"/>
-        </w:rPr>
-        <w:t>*</w:t>
-      </w:r>
-      <w:r>
-        <w:rPr>
-          <w:i/>
-          <w:iCs/>
-        </w:rPr>
-        <w:t>O2</w:t>
-      </w:r>
-      <w:r>
-        <w:rPr>
-          <w:i/>
-          <w:iCs/>
-        </w:rPr>
-        <w:t>.mat</w:t>
-      </w:r>
-    </w:p>
-    <w:p>
-      <w:pPr>
-        <w:ind w:left="720"/>
-      </w:pPr>
-      <w:r>
-        <w:t>ALSO, in lines 38, 62, 68, numbers in expression “</w:t>
-      </w:r>
-      <w:proofErr w:type="gramStart"/>
-      <w:r>
-        <w:t>name(</w:t>
-      </w:r>
-      <w:proofErr w:type="gramEnd"/>
-      <w:r>
-        <w:rPr>
-          <w:color w:val="FF0000"/>
-        </w:rPr>
-        <w:t>26</w:t>
-      </w:r>
-      <w:r>
-        <w:t>:</w:t>
-      </w:r>
-      <w:r>
-        <w:rPr>
-          <w:color w:val="FF0000"/>
-        </w:rPr>
-        <w:t>33</w:t>
-      </w:r>
-      <w:r>
-        <w:t xml:space="preserve">)” must indicate positions of </w:t>
-      </w:r>
-      <w:r>
-        <w:rPr>
-          <w:i/>
-          <w:iCs/>
-          <w:color w:val="FF0000"/>
-        </w:rPr>
-        <w:t>“</w:t>
-      </w:r>
-      <w:proofErr w:type="spellStart"/>
-      <w:r>
-        <w:rPr>
-          <w:i/>
-          <w:iCs/>
-          <w:color w:val="FF0000"/>
-        </w:rPr>
-        <w:t>yyyymmdd</w:t>
-      </w:r>
-      <w:proofErr w:type="spellEnd"/>
-      <w:r>
-        <w:rPr>
-          <w:i/>
-          <w:iCs/>
-          <w:color w:val="FF0000"/>
-        </w:rPr>
-        <w:t>”</w:t>
-      </w:r>
-      <w:r>
-        <w:t xml:space="preserve"> in the full file pathname string.</w:t>
-      </w:r>
-    </w:p>
-    <w:p>
-      <w:pPr>
         <w:pStyle w:val="ListParagraph"/>
-        <w:numPr>
-          <w:ilvl w:val="0"/>
-          <w:numId w:val="2"/>
-        </w:numPr>
-        <w:rPr>
-          <w:i/>
-          <w:iCs/>
-        </w:rPr>
-      </w:pPr>
-      <w:proofErr w:type="spellStart"/>
-      <w:r>
-        <w:rPr>
-          <w:i/>
-          <w:iCs/>
-        </w:rPr>
-        <w:t>find_</w:t>
-      </w:r>
-      <w:r>
-        <w:rPr>
-          <w:i/>
-          <w:iCs/>
-        </w:rPr>
-        <w:t>svy</w:t>
-      </w:r>
-      <w:r>
-        <w:rPr>
-          <w:i/>
-          <w:iCs/>
-        </w:rPr>
-        <w:t>spec.m</w:t>
-      </w:r>
-      <w:proofErr w:type="spellEnd"/>
-      <w:r>
-        <w:rPr>
-          <w:i/>
-          <w:iCs/>
-        </w:rPr>
-        <w:t xml:space="preserve"> </w:t>
-      </w:r>
-    </w:p>
-    <w:p>
-      <w:pPr>
-        <w:ind w:left="720"/>
-      </w:pPr>
-      <w:r>
-        <w:t>line “</w:t>
-      </w:r>
-      <w:r>
-        <w:rPr>
-          <w:rFonts w:ascii="Menlo" w:eastAsia="Times New Roman" w:hAnsi="Menlo" w:cs="Menlo"/>
-          <w:i/>
-          <w:iCs/>
-          <w:kern w:val="0"/>
-          <w:sz w:val="20"/>
-          <w:szCs w:val="20"/>
-          <w14:ligatures w14:val="none"/>
-        </w:rPr>
-        <w:t xml:space="preserve">root = </w:t>
-      </w:r>
-      <w:r>
-        <w:rPr>
-          <w:rFonts w:ascii="Menlo" w:eastAsia="Times New Roman" w:hAnsi="Menlo" w:cs="Menlo"/>
-          <w:i/>
-          <w:iCs/>
-          <w:color w:val="A709F5"/>
-          <w:kern w:val="0"/>
-          <w:sz w:val="20"/>
-          <w:szCs w:val="20"/>
-          <w14:ligatures w14:val="none"/>
-        </w:rPr>
-        <w:t>'…'</w:t>
-      </w:r>
-      <w:r>
-        <w:rPr>
-          <w:rFonts w:ascii="Menlo" w:eastAsia="Times New Roman" w:hAnsi="Menlo" w:cs="Menlo"/>
-          <w:i/>
-          <w:iCs/>
-          <w:kern w:val="0"/>
-          <w:sz w:val="20"/>
-          <w:szCs w:val="20"/>
-          <w14:ligatures w14:val="none"/>
-        </w:rPr>
-        <w:t>;</w:t>
-      </w:r>
-      <w:r>
-        <w:rPr>
-          <w:rFonts w:ascii="Menlo" w:eastAsia="Times New Roman" w:hAnsi="Menlo" w:cs="Menlo"/>
-          <w:kern w:val="0"/>
-          <w:sz w:val="20"/>
-          <w:szCs w:val="20"/>
-          <w14:ligatures w14:val="none"/>
-        </w:rPr>
-        <w:t>”</w:t>
-      </w:r>
-      <w:r>
-        <w:t xml:space="preserve"> must indicate SW</w:t>
-      </w:r>
-      <w:r>
-        <w:t>E</w:t>
-      </w:r>
-      <w:r>
-        <w:t>A survey spectra data folder. Folder structure must be the following: \</w:t>
-      </w:r>
-      <w:proofErr w:type="spellStart"/>
-      <w:r>
-        <w:rPr>
-          <w:i/>
-          <w:iCs/>
-          <w:color w:val="FF0000"/>
-        </w:rPr>
-        <w:t>yyyy</w:t>
-      </w:r>
-      <w:proofErr w:type="spellEnd"/>
-      <w:r>
-        <w:rPr>
-          <w:i/>
-          <w:iCs/>
-        </w:rPr>
-        <w:t>\</w:t>
-      </w:r>
-      <w:r>
-        <w:rPr>
-          <w:i/>
-          <w:iCs/>
-          <w:color w:val="FF0000"/>
-        </w:rPr>
-        <w:t>mm</w:t>
-      </w:r>
-      <w:r>
-        <w:rPr>
-          <w:i/>
-          <w:iCs/>
-        </w:rPr>
-        <w:t>\mvn_sw</w:t>
-      </w:r>
-      <w:r>
-        <w:rPr>
-          <w:i/>
-          <w:iCs/>
-        </w:rPr>
-        <w:t>e</w:t>
-      </w:r>
-      <w:r>
-        <w:rPr>
-          <w:i/>
-          <w:iCs/>
-        </w:rPr>
-        <w:t>_l2_svyspec_</w:t>
-      </w:r>
-      <w:r>
-        <w:rPr>
-          <w:i/>
-          <w:iCs/>
-          <w:color w:val="FF0000"/>
-        </w:rPr>
-        <w:t>yyyymmdd</w:t>
-      </w:r>
-      <w:r>
-        <w:rPr>
-          <w:i/>
-          <w:iCs/>
-        </w:rPr>
-        <w:t>_v</w:t>
-      </w:r>
-      <w:r>
-        <w:rPr>
-          <w:i/>
-          <w:iCs/>
-          <w:color w:val="FF0000"/>
-        </w:rPr>
-        <w:t>*</w:t>
-      </w:r>
-      <w:r>
-        <w:rPr>
-          <w:i/>
-          <w:iCs/>
-        </w:rPr>
-        <w:t>_r</w:t>
-      </w:r>
-      <w:r>
-        <w:rPr>
-          <w:i/>
-          <w:iCs/>
-          <w:color w:val="FF0000"/>
-        </w:rPr>
-        <w:t>*</w:t>
-      </w:r>
-      <w:r>
-        <w:rPr>
-          <w:i/>
-          <w:iCs/>
-        </w:rPr>
-        <w:t>.</w:t>
-      </w:r>
-      <w:proofErr w:type="spellStart"/>
-      <w:r>
-        <w:rPr>
-          <w:i/>
-          <w:iCs/>
-        </w:rPr>
-        <w:t>cdf</w:t>
-      </w:r>
-      <w:proofErr w:type="spellEnd"/>
-    </w:p>
-    <w:p>
-      <w:pPr>
-        <w:pStyle w:val="ListParagraph"/>
-        <w:numPr>
-          <w:ilvl w:val="0"/>
-          <w:numId w:val="2"/>
-        </w:numPr>
       </w:pPr>
     </w:p>
     <w:sectPr>

</xml_diff>